<commit_message>
Added TurnbullWakemanPricerTest. Modified the Recommended Reading List.
</commit_message>
<xml_diff>
--- a/Development Guide/Recommended Reading List.docx
+++ b/Development Guide/Recommended Reading List.docx
@@ -62,7 +62,7 @@
       </w:r>
     </w:p>
     <w:p>
-      <w:hyperlink r:id="rId5" w:history="1">
+      <w:hyperlink r:id="rId5" w:anchor="main" w:history="1">
         <w:r>
           <w:rPr>
             <w:rStyle w:val="Hyperlink"/>
@@ -183,6 +183,29 @@
             <w:rStyle w:val="Hyperlink"/>
           </w:rPr>
           <w:t>https://www.amazon.com/C-Programming-Language-4th/dp/0321563840</w:t>
+        </w:r>
+      </w:hyperlink>
+    </w:p>
+    <w:p>
+      <w:pPr>
+        <w:rPr>
+          <w:b/>
+        </w:rPr>
+      </w:pPr>
+      <w:r>
+        <w:rPr>
+          <w:b/>
+        </w:rPr>
+        <w:t>The Complete Guide to Option Pricing Formulas</w:t>
+      </w:r>
+    </w:p>
+    <w:p>
+      <w:hyperlink r:id="rId11" w:history="1">
+        <w:r>
+          <w:rPr>
+            <w:rStyle w:val="Hyperlink"/>
+          </w:rPr>
+          <w:t>https://www.amazon.com/Complete-Guide-Option-Pricing-Formulas/dp/0071389970</w:t>
         </w:r>
       </w:hyperlink>
     </w:p>

</xml_diff>

<commit_message>
Update Recommended Reading List.docx
</commit_message>
<xml_diff>
--- a/Development Guide/Recommended Reading List.docx
+++ b/Development Guide/Recommended Reading List.docx
@@ -19,7 +19,14 @@
         <w:t>ist</w:t>
       </w:r>
     </w:p>
-    <w:p/>
+    <w:p>
+      <w:pPr>
+        <w:pStyle w:val="Heading1"/>
+      </w:pPr>
+      <w:r>
+        <w:t>Programming</w:t>
+      </w:r>
+    </w:p>
     <w:p>
       <w:pPr>
         <w:rPr>
@@ -96,8 +103,6 @@
           <w:t>http://isocpp.github.io/CppCoreGuidelines/CppCoreGuidelines#main</w:t>
         </w:r>
       </w:hyperlink>
-      <w:bookmarkStart w:id="0" w:name="_GoBack"/>
-      <w:bookmarkEnd w:id="0"/>
     </w:p>
     <w:p>
       <w:pPr>
@@ -205,6 +210,11 @@
       </w:r>
     </w:p>
     <w:p>
+      <w:pPr>
+        <w:rPr>
+          <w:rStyle w:val="Hyperlink"/>
+        </w:rPr>
+      </w:pPr>
       <w:hyperlink r:id="rId11" w:history="1">
         <w:r>
           <w:rPr>
@@ -214,6 +224,152 @@
         </w:r>
       </w:hyperlink>
     </w:p>
+    <w:p>
+      <w:pPr>
+        <w:pStyle w:val="Heading1"/>
+      </w:pPr>
+      <w:r>
+        <w:t>Computational Finance</w:t>
+      </w:r>
+    </w:p>
+    <w:p>
+      <w:pPr>
+        <w:rPr>
+          <w:b/>
+        </w:rPr>
+      </w:pPr>
+      <w:r>
+        <w:rPr>
+          <w:b/>
+        </w:rPr>
+        <w:t>Monte Carlo Methods in Financial Engineering</w:t>
+      </w:r>
+    </w:p>
+    <w:p>
+      <w:hyperlink r:id="rId12" w:history="1">
+        <w:r>
+          <w:rPr>
+            <w:rStyle w:val="Hyperlink"/>
+          </w:rPr>
+          <w:t>https://www.amazon.com/Financial-Engineering-Stochastic-Modelling-Probability/dp/0387004513</w:t>
+        </w:r>
+      </w:hyperlink>
+    </w:p>
+    <w:p>
+      <w:pPr>
+        <w:rPr>
+          <w:b/>
+        </w:rPr>
+      </w:pPr>
+      <w:r>
+        <w:rPr>
+          <w:b/>
+        </w:rPr>
+        <w:t>Modern Computational Finance: AAD and Parallel Simulations</w:t>
+      </w:r>
+    </w:p>
+    <w:p>
+      <w:hyperlink r:id="rId13" w:history="1">
+        <w:r>
+          <w:rPr>
+            <w:rStyle w:val="Hyperlink"/>
+          </w:rPr>
+          <w:t>https://www.amazon.com/Modern-Computational-Finance-Parallel-Simulations/dp/1119539455</w:t>
+        </w:r>
+      </w:hyperlink>
+    </w:p>
+    <w:p>
+      <w:pPr>
+        <w:pStyle w:val="Heading1"/>
+      </w:pPr>
+      <w:r>
+        <w:t>Interest Rate</w:t>
+      </w:r>
+    </w:p>
+    <w:p>
+      <w:pPr>
+        <w:rPr>
+          <w:b/>
+        </w:rPr>
+      </w:pPr>
+      <w:r>
+        <w:rPr>
+          <w:b/>
+        </w:rPr>
+        <w:t>Interest</w:t>
+      </w:r>
+      <w:r>
+        <w:rPr>
+          <w:b/>
+        </w:rPr>
+        <w:t xml:space="preserve"> Rate </w:t>
+      </w:r>
+      <w:proofErr w:type="spellStart"/>
+      <w:r>
+        <w:rPr>
+          <w:b/>
+        </w:rPr>
+        <w:t>Modeling</w:t>
+      </w:r>
+      <w:proofErr w:type="spellEnd"/>
+      <w:r>
+        <w:rPr>
+          <w:b/>
+        </w:rPr>
+        <w:t xml:space="preserve"> (</w:t>
+      </w:r>
+      <w:r>
+        <w:rPr>
+          <w:b/>
+        </w:rPr>
+        <w:t>Volume 1, 2, 3</w:t>
+      </w:r>
+      <w:r>
+        <w:rPr>
+          <w:b/>
+        </w:rPr>
+        <w:t>)</w:t>
+      </w:r>
+      <w:r>
+        <w:rPr>
+          <w:b/>
+        </w:rPr>
+        <w:t xml:space="preserve"> </w:t>
+      </w:r>
+    </w:p>
+    <w:p>
+      <w:hyperlink r:id="rId14" w:history="1">
+        <w:r>
+          <w:rPr>
+            <w:rStyle w:val="Hyperlink"/>
+          </w:rPr>
+          <w:t>https://www.amazon.com/Interest-Rate-Modeling-Foundations-Vanilla/dp/0984422102</w:t>
+        </w:r>
+      </w:hyperlink>
+    </w:p>
+    <w:p>
+      <w:hyperlink r:id="rId15" w:history="1">
+        <w:r>
+          <w:rPr>
+            <w:rStyle w:val="Hyperlink"/>
+          </w:rPr>
+          <w:t>https://www.amazon.com/Interest-Rate-Modeling-Structure-Models/dp/0984422110</w:t>
+        </w:r>
+      </w:hyperlink>
+    </w:p>
+    <w:p>
+      <w:hyperlink r:id="rId16" w:history="1">
+        <w:r>
+          <w:rPr>
+            <w:rStyle w:val="Hyperlink"/>
+          </w:rPr>
+          <w:t>https://www.amazon.com/Interest-Rate-Modeling-Products-Management/dp/0984422129</w:t>
+        </w:r>
+      </w:hyperlink>
+      <w:bookmarkStart w:id="0" w:name="_GoBack"/>
+      <w:bookmarkEnd w:id="0"/>
+    </w:p>
+    <w:p/>
     <w:sectPr>
       <w:pgSz w:w="11906" w:h="16838"/>
       <w:pgMar w:top="1440" w:right="1440" w:bottom="1440" w:left="1440" w:header="708" w:footer="708" w:gutter="0"/>
@@ -384,6 +540,29 @@
     <w:name w:val="Normal"/>
     <w:qFormat/>
   </w:style>
+  <w:style w:type="paragraph" w:styleId="Heading1">
+    <w:name w:val="heading 1"/>
+    <w:basedOn w:val="Normal"/>
+    <w:next w:val="Normal"/>
+    <w:link w:val="Heading1Char"/>
+    <w:uiPriority w:val="9"/>
+    <w:qFormat/>
+    <w:rsid w:val="0093475D"/>
+    <w:pPr>
+      <w:keepNext/>
+      <w:keepLines/>
+      <w:spacing w:before="480" w:after="0"/>
+      <w:outlineLvl w:val="0"/>
+    </w:pPr>
+    <w:rPr>
+      <w:rFonts w:asciiTheme="majorHAnsi" w:eastAsiaTheme="majorEastAsia" w:hAnsiTheme="majorHAnsi" w:cstheme="majorBidi"/>
+      <w:b/>
+      <w:bCs/>
+      <w:color w:val="2F5496" w:themeColor="accent1" w:themeShade="BF"/>
+      <w:sz w:val="28"/>
+      <w:szCs w:val="28"/>
+    </w:rPr>
+  </w:style>
   <w:style w:type="character" w:default="1" w:styleId="DefaultParagraphFont">
     <w:name w:val="Default Paragraph Font"/>
     <w:uiPriority w:val="1"/>
@@ -466,6 +645,33 @@
       <w:kern w:val="28"/>
       <w:sz w:val="56"/>
       <w:szCs w:val="56"/>
+    </w:rPr>
+  </w:style>
+  <w:style w:type="character" w:customStyle="1" w:styleId="Heading1Char">
+    <w:name w:val="Heading 1 Char"/>
+    <w:basedOn w:val="DefaultParagraphFont"/>
+    <w:link w:val="Heading1"/>
+    <w:uiPriority w:val="9"/>
+    <w:rsid w:val="0093475D"/>
+    <w:rPr>
+      <w:rFonts w:asciiTheme="majorHAnsi" w:eastAsiaTheme="majorEastAsia" w:hAnsiTheme="majorHAnsi" w:cstheme="majorBidi"/>
+      <w:b/>
+      <w:bCs/>
+      <w:color w:val="2F5496" w:themeColor="accent1" w:themeShade="BF"/>
+      <w:sz w:val="28"/>
+      <w:szCs w:val="28"/>
+    </w:rPr>
+  </w:style>
+  <w:style w:type="character" w:styleId="FollowedHyperlink">
+    <w:name w:val="FollowedHyperlink"/>
+    <w:basedOn w:val="DefaultParagraphFont"/>
+    <w:uiPriority w:val="99"/>
+    <w:semiHidden/>
+    <w:unhideWhenUsed/>
+    <w:rsid w:val="00A63D74"/>
+    <w:rPr>
+      <w:color w:val="954F72" w:themeColor="followedHyperlink"/>
+      <w:u w:val="single"/>
     </w:rPr>
   </w:style>
 </w:styles>
@@ -631,6 +837,29 @@
     <w:name w:val="Normal"/>
     <w:qFormat/>
   </w:style>
+  <w:style w:type="paragraph" w:styleId="Heading1">
+    <w:name w:val="heading 1"/>
+    <w:basedOn w:val="Normal"/>
+    <w:next w:val="Normal"/>
+    <w:link w:val="Heading1Char"/>
+    <w:uiPriority w:val="9"/>
+    <w:qFormat/>
+    <w:rsid w:val="0093475D"/>
+    <w:pPr>
+      <w:keepNext/>
+      <w:keepLines/>
+      <w:spacing w:before="480" w:after="0"/>
+      <w:outlineLvl w:val="0"/>
+    </w:pPr>
+    <w:rPr>
+      <w:rFonts w:asciiTheme="majorHAnsi" w:eastAsiaTheme="majorEastAsia" w:hAnsiTheme="majorHAnsi" w:cstheme="majorBidi"/>
+      <w:b/>
+      <w:bCs/>
+      <w:color w:val="2F5496" w:themeColor="accent1" w:themeShade="BF"/>
+      <w:sz w:val="28"/>
+      <w:szCs w:val="28"/>
+    </w:rPr>
+  </w:style>
   <w:style w:type="character" w:default="1" w:styleId="DefaultParagraphFont">
     <w:name w:val="Default Paragraph Font"/>
     <w:uiPriority w:val="1"/>
@@ -713,6 +942,33 @@
       <w:kern w:val="28"/>
       <w:sz w:val="56"/>
       <w:szCs w:val="56"/>
+    </w:rPr>
+  </w:style>
+  <w:style w:type="character" w:customStyle="1" w:styleId="Heading1Char">
+    <w:name w:val="Heading 1 Char"/>
+    <w:basedOn w:val="DefaultParagraphFont"/>
+    <w:link w:val="Heading1"/>
+    <w:uiPriority w:val="9"/>
+    <w:rsid w:val="0093475D"/>
+    <w:rPr>
+      <w:rFonts w:asciiTheme="majorHAnsi" w:eastAsiaTheme="majorEastAsia" w:hAnsiTheme="majorHAnsi" w:cstheme="majorBidi"/>
+      <w:b/>
+      <w:bCs/>
+      <w:color w:val="2F5496" w:themeColor="accent1" w:themeShade="BF"/>
+      <w:sz w:val="28"/>
+      <w:szCs w:val="28"/>
+    </w:rPr>
+  </w:style>
+  <w:style w:type="character" w:styleId="FollowedHyperlink">
+    <w:name w:val="FollowedHyperlink"/>
+    <w:basedOn w:val="DefaultParagraphFont"/>
+    <w:uiPriority w:val="99"/>
+    <w:semiHidden/>
+    <w:unhideWhenUsed/>
+    <w:rsid w:val="00A63D74"/>
+    <w:rPr>
+      <w:color w:val="954F72" w:themeColor="followedHyperlink"/>
+      <w:u w:val="single"/>
     </w:rPr>
   </w:style>
 </w:styles>
@@ -1007,7 +1263,7 @@
   <a:extraClrSchemeLst/>
   <a:extLst>
     <a:ext uri="{05A4C25C-085E-4340-85A3-A5531E510DB2}">
-      <thm15:themeFamily xmlns="" xmlns:thm15="http://schemas.microsoft.com/office/thememl/2012/main" name="Office Theme" id="{62F939B6-93AF-4DB8-9C6B-D6C7DFDC589F}" vid="{4A3C46E8-61CC-4603-A589-7422A47A8E4A}"/>
+      <thm15:themeFamily xmlns:thm15="http://schemas.microsoft.com/office/thememl/2012/main" xmlns="" name="Office Theme" id="{62F939B6-93AF-4DB8-9C6B-D6C7DFDC589F}" vid="{4A3C46E8-61CC-4603-A589-7422A47A8E4A}"/>
     </a:ext>
   </a:extLst>
 </a:theme>

</xml_diff>

<commit_message>
Updated Recommended Reading List
</commit_message>
<xml_diff>
--- a/Development Guide/Recommended Reading List.docx
+++ b/Development Guide/Recommended Reading List.docx
@@ -139,6 +139,8 @@
         </w:rPr>
         <w:t>Refactoring: Improving the Design of Existing Code</w:t>
       </w:r>
+      <w:bookmarkStart w:id="0" w:name="_GoBack"/>
+      <w:bookmarkEnd w:id="0"/>
     </w:p>
     <w:p>
       <w:hyperlink r:id="rId8" w:history="1">
@@ -160,11 +162,70 @@
         <w:rPr>
           <w:b/>
         </w:rPr>
+        <w:t>Refactoring to Patterns</w:t>
+      </w:r>
+    </w:p>
+    <w:p>
+      <w:hyperlink r:id="rId9" w:history="1">
+        <w:r>
+          <w:rPr>
+            <w:rStyle w:val="Hyperlink"/>
+          </w:rPr>
+          <w:t>https://www.amazon.com/Refactoring-Patterns-Joshua-Kerievsky/dp/0321213351</w:t>
+        </w:r>
+      </w:hyperlink>
+    </w:p>
+    <w:p>
+      <w:pPr>
+        <w:rPr>
+          <w:b/>
+        </w:rPr>
+      </w:pPr>
+      <w:r>
+        <w:rPr>
+          <w:b/>
+        </w:rPr>
+        <w:t>The C++ Programming Language, 4th Edition</w:t>
+      </w:r>
+    </w:p>
+    <w:p>
+      <w:pPr>
+        <w:rPr>
+          <w:rStyle w:val="Hyperlink"/>
+        </w:rPr>
+      </w:pPr>
+      <w:hyperlink r:id="rId10" w:history="1">
+        <w:r>
+          <w:rPr>
+            <w:rStyle w:val="Hyperlink"/>
+          </w:rPr>
+          <w:t>https://www.amazon.com/C-Programming-Language-4th/dp/0321563840</w:t>
+        </w:r>
+      </w:hyperlink>
+    </w:p>
+    <w:p>
+      <w:pPr>
+        <w:pStyle w:val="Heading1"/>
+      </w:pPr>
+      <w:r>
+        <w:t>Unit Testing</w:t>
+      </w:r>
+    </w:p>
+    <w:p>
+      <w:pPr>
+        <w:rPr>
+          <w:b/>
+        </w:rPr>
+      </w:pPr>
+      <w:r>
+        <w:rPr>
+          <w:b/>
+        </w:rPr>
         <w:t>Modern C++ Programming with Test-Driven Development: Code Better, Sleep Better</w:t>
       </w:r>
     </w:p>
     <w:p>
-      <w:hyperlink r:id="rId9" w:history="1">
+      <w:hyperlink r:id="rId11" w:history="1">
         <w:r>
           <w:rPr>
             <w:rStyle w:val="Hyperlink"/>
@@ -175,38 +236,41 @@
     </w:p>
     <w:p>
       <w:pPr>
-        <w:rPr>
-          <w:b/>
-        </w:rPr>
-      </w:pPr>
-      <w:r>
-        <w:rPr>
-          <w:b/>
-        </w:rPr>
-        <w:t>Refactoring to Patterns</w:t>
-      </w:r>
-    </w:p>
-    <w:p>
-      <w:hyperlink r:id="rId10" w:history="1">
-        <w:r>
-          <w:rPr>
-            <w:rStyle w:val="Hyperlink"/>
-          </w:rPr>
-          <w:t>https://www.amazon.com/Refactoring-Patterns-Joshua-Kerievsky/dp/0321213351</w:t>
-        </w:r>
-      </w:hyperlink>
-    </w:p>
-    <w:p>
-      <w:pPr>
-        <w:rPr>
-          <w:b/>
-        </w:rPr>
-      </w:pPr>
-      <w:r>
-        <w:rPr>
-          <w:b/>
-        </w:rPr>
-        <w:t>The C++ Programming Language, 4th Edition</w:t>
+        <w:pStyle w:val="Heading1"/>
+      </w:pPr>
+      <w:r>
+        <w:t>Concurrency</w:t>
+      </w:r>
+    </w:p>
+    <w:p>
+      <w:pPr>
+        <w:rPr>
+          <w:b/>
+        </w:rPr>
+      </w:pPr>
+      <w:r>
+        <w:rPr>
+          <w:b/>
+        </w:rPr>
+        <w:t xml:space="preserve">C++ Concurrency in Action, </w:t>
+      </w:r>
+      <w:r>
+        <w:rPr>
+          <w:b/>
+        </w:rPr>
+        <w:t>2nd</w:t>
+      </w:r>
+      <w:r>
+        <w:rPr>
+          <w:b/>
+        </w:rPr>
+        <w:t xml:space="preserve"> </w:t>
+      </w:r>
+      <w:r>
+        <w:rPr>
+          <w:b/>
+        </w:rPr>
+        <w:t>Edition</w:t>
       </w:r>
     </w:p>
     <w:p>
@@ -215,14 +279,12 @@
           <w:rStyle w:val="Hyperlink"/>
         </w:rPr>
       </w:pPr>
-      <w:hyperlink r:id="rId11" w:history="1">
-        <w:r>
-          <w:rPr>
-            <w:rStyle w:val="Hyperlink"/>
-          </w:rPr>
-          <w:t>https://www.amazon.com/C-Programming-Language-4th/dp/0321563840</w:t>
-        </w:r>
-      </w:hyperlink>
+      <w:r>
+        <w:rPr>
+          <w:rStyle w:val="Hyperlink"/>
+        </w:rPr>
+        <w:t>https://www.amazon.com.au/Concurrency-Action-2e-Anthony-Williams/dp/1617294691/</w:t>
+      </w:r>
     </w:p>
     <w:p>
       <w:pPr>
@@ -283,6 +345,7 @@
         <w:pStyle w:val="Heading1"/>
       </w:pPr>
       <w:r>
+        <w:lastRenderedPageBreak/>
         <w:t>Interest Rate</w:t>
       </w:r>
     </w:p>
@@ -366,8 +429,6 @@
           <w:t>https://www.amazon.com/Interest-Rate-Modeling-Products-Management/dp/0984422129</w:t>
         </w:r>
       </w:hyperlink>
-      <w:bookmarkStart w:id="0" w:name="_GoBack"/>
-      <w:bookmarkEnd w:id="0"/>
     </w:p>
     <w:p/>
     <w:sectPr>
@@ -1263,7 +1324,7 @@
   <a:extraClrSchemeLst/>
   <a:extLst>
     <a:ext uri="{05A4C25C-085E-4340-85A3-A5531E510DB2}">
-      <thm15:themeFamily xmlns:thm15="http://schemas.microsoft.com/office/thememl/2012/main" xmlns="" name="Office Theme" id="{62F939B6-93AF-4DB8-9C6B-D6C7DFDC589F}" vid="{4A3C46E8-61CC-4603-A589-7422A47A8E4A}"/>
+      <thm15:themeFamily xmlns="" xmlns:thm15="http://schemas.microsoft.com/office/thememl/2012/main" name="Office Theme" id="{62F939B6-93AF-4DB8-9C6B-D6C7DFDC589F}" vid="{4A3C46E8-61CC-4603-A589-7422A47A8E4A}"/>
     </a:ext>
   </a:extLst>
 </a:theme>

</xml_diff>

<commit_message>
Moved all the implementations into the QFF namespace
</commit_message>
<xml_diff>
--- a/Development Guide/Recommended Reading List.docx
+++ b/Development Guide/Recommended Reading List.docx
@@ -139,8 +139,6 @@
         </w:rPr>
         <w:t>Refactoring: Improving the Design of Existing Code</w:t>
       </w:r>
-      <w:bookmarkStart w:id="0" w:name="_GoBack"/>
-      <w:bookmarkEnd w:id="0"/>
     </w:p>
     <w:p>
       <w:hyperlink r:id="rId8" w:history="1">
@@ -208,6 +206,37 @@
         <w:pStyle w:val="Heading1"/>
       </w:pPr>
       <w:r>
+        <w:t>C++ Style Guide</w:t>
+      </w:r>
+    </w:p>
+    <w:p>
+      <w:pPr>
+        <w:rPr>
+          <w:b/>
+        </w:rPr>
+      </w:pPr>
+      <w:r>
+        <w:rPr>
+          <w:b/>
+        </w:rPr>
+        <w:t>Google C++ Style Guide</w:t>
+      </w:r>
+    </w:p>
+    <w:p>
+      <w:hyperlink r:id="rId11" w:history="1">
+        <w:r>
+          <w:rPr>
+            <w:rStyle w:val="Hyperlink"/>
+          </w:rPr>
+          <w:t>https://google.github.io/styleguide/cppguide.html</w:t>
+        </w:r>
+      </w:hyperlink>
+    </w:p>
+    <w:p>
+      <w:pPr>
+        <w:pStyle w:val="Heading1"/>
+      </w:pPr>
+      <w:r>
         <w:t>Unit Testing</w:t>
       </w:r>
     </w:p>
@@ -225,7 +254,7 @@
       </w:r>
     </w:p>
     <w:p>
-      <w:hyperlink r:id="rId11" w:history="1">
+      <w:hyperlink r:id="rId12" w:history="1">
         <w:r>
           <w:rPr>
             <w:rStyle w:val="Hyperlink"/>
@@ -288,9 +317,25 @@
     </w:p>
     <w:p>
       <w:pPr>
+        <w:rPr>
+          <w:rFonts w:asciiTheme="majorHAnsi" w:eastAsiaTheme="majorEastAsia" w:hAnsiTheme="majorHAnsi" w:cstheme="majorBidi"/>
+          <w:b/>
+          <w:bCs/>
+          <w:color w:val="2F5496" w:themeColor="accent1" w:themeShade="BF"/>
+          <w:sz w:val="28"/>
+          <w:szCs w:val="28"/>
+        </w:rPr>
+      </w:pPr>
+      <w:r>
+        <w:br w:type="page"/>
+      </w:r>
+    </w:p>
+    <w:p>
+      <w:pPr>
         <w:pStyle w:val="Heading1"/>
       </w:pPr>
       <w:r>
+        <w:lastRenderedPageBreak/>
         <w:t>Computational Finance</w:t>
       </w:r>
     </w:p>
@@ -308,7 +353,7 @@
       </w:r>
     </w:p>
     <w:p>
-      <w:hyperlink r:id="rId12" w:history="1">
+      <w:hyperlink r:id="rId13" w:history="1">
         <w:r>
           <w:rPr>
             <w:rStyle w:val="Hyperlink"/>
@@ -331,7 +376,7 @@
       </w:r>
     </w:p>
     <w:p>
-      <w:hyperlink r:id="rId13" w:history="1">
+      <w:hyperlink r:id="rId14" w:history="1">
         <w:r>
           <w:rPr>
             <w:rStyle w:val="Hyperlink"/>
@@ -345,7 +390,6 @@
         <w:pStyle w:val="Heading1"/>
       </w:pPr>
       <w:r>
-        <w:lastRenderedPageBreak/>
         <w:t>Interest Rate</w:t>
       </w:r>
     </w:p>
@@ -401,7 +445,7 @@
       </w:r>
     </w:p>
     <w:p>
-      <w:hyperlink r:id="rId14" w:history="1">
+      <w:hyperlink r:id="rId15" w:history="1">
         <w:r>
           <w:rPr>
             <w:rStyle w:val="Hyperlink"/>
@@ -411,7 +455,7 @@
       </w:hyperlink>
     </w:p>
     <w:p>
-      <w:hyperlink r:id="rId15" w:history="1">
+      <w:hyperlink r:id="rId16" w:history="1">
         <w:r>
           <w:rPr>
             <w:rStyle w:val="Hyperlink"/>
@@ -421,7 +465,7 @@
       </w:hyperlink>
     </w:p>
     <w:p>
-      <w:hyperlink r:id="rId16" w:history="1">
+      <w:hyperlink r:id="rId17" w:history="1">
         <w:r>
           <w:rPr>
             <w:rStyle w:val="Hyperlink"/>
@@ -430,7 +474,10 @@
         </w:r>
       </w:hyperlink>
     </w:p>
-    <w:p/>
+    <w:p>
+      <w:bookmarkStart w:id="0" w:name="_GoBack"/>
+      <w:bookmarkEnd w:id="0"/>
+    </w:p>
     <w:sectPr>
       <w:pgSz w:w="11906" w:h="16838"/>
       <w:pgMar w:top="1440" w:right="1440" w:bottom="1440" w:left="1440" w:header="708" w:footer="708" w:gutter="0"/>
@@ -1324,7 +1371,7 @@
   <a:extraClrSchemeLst/>
   <a:extLst>
     <a:ext uri="{05A4C25C-085E-4340-85A3-A5531E510DB2}">
-      <thm15:themeFamily xmlns="" xmlns:thm15="http://schemas.microsoft.com/office/thememl/2012/main" name="Office Theme" id="{62F939B6-93AF-4DB8-9C6B-D6C7DFDC589F}" vid="{4A3C46E8-61CC-4603-A589-7422A47A8E4A}"/>
+      <thm15:themeFamily xmlns:thm15="http://schemas.microsoft.com/office/thememl/2012/main" xmlns="" name="Office Theme" id="{62F939B6-93AF-4DB8-9C6B-D6C7DFDC589F}" vid="{4A3C46E8-61CC-4603-A589-7422A47A8E4A}"/>
     </a:ext>
   </a:extLst>
 </a:theme>

</xml_diff>

<commit_message>
Updated Recommended Reading List and Development Guide
</commit_message>
<xml_diff>
--- a/Development Guide/Recommended Reading List.docx
+++ b/Development Guide/Recommended Reading List.docx
@@ -450,7 +450,19 @@
           <w:rPr>
             <w:rStyle w:val="Hyperlink"/>
           </w:rPr>
-          <w:t>https://www.amazon.com/Interest-Rate-Modeling-Foundations-Vanilla/dp/0984422102</w:t>
+          <w:t>https://www.amazon.com/Interest-Rate-Modeling-Foundation</w:t>
+        </w:r>
+        <w:r>
+          <w:rPr>
+            <w:rStyle w:val="Hyperlink"/>
+          </w:rPr>
+          <w:t>s</w:t>
+        </w:r>
+        <w:r>
+          <w:rPr>
+            <w:rStyle w:val="Hyperlink"/>
+          </w:rPr>
+          <w:t>-Vanilla/dp/0984422102</w:t>
         </w:r>
       </w:hyperlink>
     </w:p>
@@ -465,6 +477,11 @@
       </w:hyperlink>
     </w:p>
     <w:p>
+      <w:pPr>
+        <w:rPr>
+          <w:rStyle w:val="Hyperlink"/>
+        </w:rPr>
+      </w:pPr>
       <w:hyperlink r:id="rId17" w:history="1">
         <w:r>
           <w:rPr>
@@ -475,9 +492,63 @@
       </w:hyperlink>
     </w:p>
     <w:p>
+      <w:pPr>
+        <w:pStyle w:val="Heading1"/>
+      </w:pPr>
+      <w:r>
+        <w:t>Multi-curves Calibration Engine</w:t>
+      </w:r>
       <w:bookmarkStart w:id="0" w:name="_GoBack"/>
       <w:bookmarkEnd w:id="0"/>
     </w:p>
+    <w:p>
+      <w:pPr>
+        <w:rPr>
+          <w:b/>
+        </w:rPr>
+      </w:pPr>
+      <w:r>
+        <w:rPr>
+          <w:b/>
+        </w:rPr>
+        <w:t>Interest Rate Modelling in the Multi-Curve Framework: Foundations, Evolution and Implementation</w:t>
+      </w:r>
+    </w:p>
+    <w:p>
+      <w:pPr>
+        <w:rPr>
+          <w:rStyle w:val="Hyperlink"/>
+        </w:rPr>
+      </w:pPr>
+      <w:hyperlink r:id="rId18" w:history="1">
+        <w:r>
+          <w:rPr>
+            <w:rStyle w:val="Hyperlink"/>
+          </w:rPr>
+          <w:t>https://www.amazon.com.au/Interest-</w:t>
+        </w:r>
+        <w:r>
+          <w:rPr>
+            <w:rStyle w:val="Hyperlink"/>
+          </w:rPr>
+          <w:t>R</w:t>
+        </w:r>
+        <w:r>
+          <w:rPr>
+            <w:rStyle w:val="Hyperlink"/>
+          </w:rPr>
+          <w:t>ate-Modelling-Multi-Curve-Framework/dp/1137374659</w:t>
+        </w:r>
+      </w:hyperlink>
+    </w:p>
+    <w:p>
+      <w:pPr>
+        <w:rPr>
+          <w:rStyle w:val="Hyperlink"/>
+        </w:rPr>
+      </w:pPr>
+    </w:p>
+    <w:p/>
     <w:sectPr>
       <w:pgSz w:w="11906" w:h="16838"/>
       <w:pgMar w:top="1440" w:right="1440" w:bottom="1440" w:left="1440" w:header="708" w:footer="708" w:gutter="0"/>
@@ -1371,7 +1442,7 @@
   <a:extraClrSchemeLst/>
   <a:extLst>
     <a:ext uri="{05A4C25C-085E-4340-85A3-A5531E510DB2}">
-      <thm15:themeFamily xmlns:thm15="http://schemas.microsoft.com/office/thememl/2012/main" xmlns="" name="Office Theme" id="{62F939B6-93AF-4DB8-9C6B-D6C7DFDC589F}" vid="{4A3C46E8-61CC-4603-A589-7422A47A8E4A}"/>
+      <thm15:themeFamily xmlns="" xmlns:thm15="http://schemas.microsoft.com/office/thememl/2012/main" name="Office Theme" id="{62F939B6-93AF-4DB8-9C6B-D6C7DFDC589F}" vid="{4A3C46E8-61CC-4603-A589-7422A47A8E4A}"/>
     </a:ext>
   </a:extLst>
 </a:theme>

</xml_diff>

<commit_message>
Added AAD Library and Example
</commit_message>
<xml_diff>
--- a/Development Guide/Recommended Reading List.docx
+++ b/Development Guide/Recommended Reading List.docx
@@ -183,7 +183,32 @@
         <w:rPr>
           <w:b/>
         </w:rPr>
-        <w:t>The C++ Programming Language, 4th Edition</w:t>
+        <w:t>T</w:t>
+      </w:r>
+      <w:r>
+        <w:rPr>
+          <w:b/>
+        </w:rPr>
+        <w:t>he C++ Programming Language, 4</w:t>
+      </w:r>
+      <w:r>
+        <w:rPr>
+          <w:b/>
+          <w:vertAlign w:val="superscript"/>
+        </w:rPr>
+        <w:t>th</w:t>
+      </w:r>
+      <w:r>
+        <w:rPr>
+          <w:b/>
+        </w:rPr>
+        <w:t xml:space="preserve"> </w:t>
+      </w:r>
+      <w:r>
+        <w:rPr>
+          <w:b/>
+        </w:rPr>
+        <w:t>Edition</w:t>
       </w:r>
     </w:p>
     <w:p>
@@ -203,6 +228,51 @@
     </w:p>
     <w:p>
       <w:pPr>
+        <w:rPr>
+          <w:b/>
+        </w:rPr>
+      </w:pPr>
+      <w:r>
+        <w:rPr>
+          <w:b/>
+        </w:rPr>
+        <w:t>C++ Templates</w:t>
+      </w:r>
+      <w:r>
+        <w:rPr>
+          <w:b/>
+        </w:rPr>
+        <w:t>, 2</w:t>
+      </w:r>
+      <w:r>
+        <w:rPr>
+          <w:b/>
+          <w:vertAlign w:val="superscript"/>
+        </w:rPr>
+        <w:t>nd</w:t>
+      </w:r>
+      <w:r>
+        <w:rPr>
+          <w:b/>
+        </w:rPr>
+        <w:t xml:space="preserve"> Edition</w:t>
+      </w:r>
+    </w:p>
+    <w:p>
+      <w:pPr>
+        <w:rPr>
+          <w:rStyle w:val="Hyperlink"/>
+        </w:rPr>
+      </w:pPr>
+      <w:r>
+        <w:rPr>
+          <w:rStyle w:val="Hyperlink"/>
+        </w:rPr>
+        <w:t>https://www.amazon.com.au/C-Templates-David-Vandevoorde/dp/0321714121/</w:t>
+      </w:r>
+    </w:p>
+    <w:p>
+      <w:pPr>
         <w:pStyle w:val="Heading1"/>
       </w:pPr>
       <w:r>
@@ -287,7 +357,14 @@
         <w:rPr>
           <w:b/>
         </w:rPr>
-        <w:t>2nd</w:t>
+        <w:t>2</w:t>
+      </w:r>
+      <w:r>
+        <w:rPr>
+          <w:b/>
+          <w:vertAlign w:val="superscript"/>
+        </w:rPr>
+        <w:t>nd</w:t>
       </w:r>
       <w:r>
         <w:rPr>
@@ -376,6 +453,11 @@
       </w:r>
     </w:p>
     <w:p>
+      <w:pPr>
+        <w:rPr>
+          <w:rStyle w:val="Hyperlink"/>
+        </w:rPr>
+      </w:pPr>
       <w:hyperlink r:id="rId14" w:history="1">
         <w:r>
           <w:rPr>
@@ -387,61 +469,23 @@
     </w:p>
     <w:p>
       <w:pPr>
-        <w:pStyle w:val="Heading1"/>
-      </w:pPr>
-      <w:r>
-        <w:t>Interest Rate</w:t>
-      </w:r>
-    </w:p>
-    <w:p>
-      <w:pPr>
-        <w:rPr>
-          <w:b/>
-        </w:rPr>
-      </w:pPr>
-      <w:r>
-        <w:rPr>
-          <w:b/>
-        </w:rPr>
-        <w:t>Interest</w:t>
-      </w:r>
-      <w:r>
-        <w:rPr>
-          <w:b/>
-        </w:rPr>
-        <w:t xml:space="preserve"> Rate </w:t>
-      </w:r>
-      <w:proofErr w:type="spellStart"/>
-      <w:r>
-        <w:rPr>
-          <w:b/>
-        </w:rPr>
-        <w:t>Modeling</w:t>
-      </w:r>
-      <w:proofErr w:type="spellEnd"/>
-      <w:r>
-        <w:rPr>
-          <w:b/>
-        </w:rPr>
-        <w:t xml:space="preserve"> (</w:t>
-      </w:r>
-      <w:r>
-        <w:rPr>
-          <w:b/>
-        </w:rPr>
-        <w:t>Volume 1, 2, 3</w:t>
-      </w:r>
-      <w:r>
-        <w:rPr>
-          <w:b/>
-        </w:rPr>
-        <w:t>)</w:t>
-      </w:r>
-      <w:r>
-        <w:rPr>
-          <w:b/>
-        </w:rPr>
-        <w:t xml:space="preserve"> </w:t>
+        <w:rPr>
+          <w:b/>
+        </w:rPr>
+      </w:pPr>
+      <w:r>
+        <w:rPr>
+          <w:b/>
+        </w:rPr>
+        <w:t xml:space="preserve">Algorithmic Differentiation </w:t>
+      </w:r>
+      <w:bookmarkStart w:id="0" w:name="_GoBack"/>
+      <w:bookmarkEnd w:id="0"/>
+      <w:r>
+        <w:rPr>
+          <w:b/>
+        </w:rPr>
+        <w:t>in Finance Explained</w:t>
       </w:r>
     </w:p>
     <w:p>
@@ -450,24 +494,81 @@
           <w:rPr>
             <w:rStyle w:val="Hyperlink"/>
           </w:rPr>
-          <w:t>https://www.amazon.com/Interest-Rate-Modeling-Foundation</w:t>
+          <w:t>https://www.amazon.com.au/Algorithmic-Differentiation-Finance-Explained-Henrard/dp/3319539787</w:t>
         </w:r>
+      </w:hyperlink>
+    </w:p>
+    <w:p>
+      <w:pPr>
+        <w:pStyle w:val="Heading1"/>
+      </w:pPr>
+      <w:r>
+        <w:t>Interest Rate</w:t>
+      </w:r>
+    </w:p>
+    <w:p>
+      <w:pPr>
+        <w:rPr>
+          <w:b/>
+        </w:rPr>
+      </w:pPr>
+      <w:r>
+        <w:rPr>
+          <w:b/>
+        </w:rPr>
+        <w:t>Interest</w:t>
+      </w:r>
+      <w:r>
+        <w:rPr>
+          <w:b/>
+        </w:rPr>
+        <w:t xml:space="preserve"> Rate </w:t>
+      </w:r>
+      <w:proofErr w:type="spellStart"/>
+      <w:r>
+        <w:rPr>
+          <w:b/>
+        </w:rPr>
+        <w:t>Modeling</w:t>
+      </w:r>
+      <w:proofErr w:type="spellEnd"/>
+      <w:r>
+        <w:rPr>
+          <w:b/>
+        </w:rPr>
+        <w:t xml:space="preserve"> (</w:t>
+      </w:r>
+      <w:r>
+        <w:rPr>
+          <w:b/>
+        </w:rPr>
+        <w:t>Volume 1, 2, 3</w:t>
+      </w:r>
+      <w:r>
+        <w:rPr>
+          <w:b/>
+        </w:rPr>
+        <w:t>)</w:t>
+      </w:r>
+      <w:r>
+        <w:rPr>
+          <w:b/>
+        </w:rPr>
+        <w:t xml:space="preserve"> </w:t>
+      </w:r>
+    </w:p>
+    <w:p>
+      <w:hyperlink r:id="rId16" w:history="1">
         <w:r>
           <w:rPr>
             <w:rStyle w:val="Hyperlink"/>
           </w:rPr>
-          <w:t>s</w:t>
-        </w:r>
-        <w:r>
-          <w:rPr>
-            <w:rStyle w:val="Hyperlink"/>
-          </w:rPr>
-          <w:t>-Vanilla/dp/0984422102</w:t>
+          <w:t>https://www.amazon.com/Interest-Rate-Modeling-Foundations-Vanilla/dp/0984422102</w:t>
         </w:r>
       </w:hyperlink>
     </w:p>
     <w:p>
-      <w:hyperlink r:id="rId16" w:history="1">
+      <w:hyperlink r:id="rId17" w:history="1">
         <w:r>
           <w:rPr>
             <w:rStyle w:val="Hyperlink"/>
@@ -482,7 +583,7 @@
           <w:rStyle w:val="Hyperlink"/>
         </w:rPr>
       </w:pPr>
-      <w:hyperlink r:id="rId17" w:history="1">
+      <w:hyperlink r:id="rId18" w:history="1">
         <w:r>
           <w:rPr>
             <w:rStyle w:val="Hyperlink"/>
@@ -498,8 +599,6 @@
       <w:r>
         <w:t>Multi-curves Calibration Engine</w:t>
       </w:r>
-      <w:bookmarkStart w:id="0" w:name="_GoBack"/>
-      <w:bookmarkEnd w:id="0"/>
     </w:p>
     <w:p>
       <w:pPr>
@@ -520,24 +619,12 @@
           <w:rStyle w:val="Hyperlink"/>
         </w:rPr>
       </w:pPr>
-      <w:hyperlink r:id="rId18" w:history="1">
+      <w:hyperlink r:id="rId19" w:history="1">
         <w:r>
           <w:rPr>
             <w:rStyle w:val="Hyperlink"/>
           </w:rPr>
-          <w:t>https://www.amazon.com.au/Interest-</w:t>
-        </w:r>
-        <w:r>
-          <w:rPr>
-            <w:rStyle w:val="Hyperlink"/>
-          </w:rPr>
-          <w:t>R</w:t>
-        </w:r>
-        <w:r>
-          <w:rPr>
-            <w:rStyle w:val="Hyperlink"/>
-          </w:rPr>
-          <w:t>ate-Modelling-Multi-Curve-Framework/dp/1137374659</w:t>
+          <w:t>https://www.amazon.com.au/Interest-Rate-Modelling-Multi-Curve-Framework/dp/1137374659</w:t>
         </w:r>
       </w:hyperlink>
     </w:p>

</xml_diff>